<commit_message>
Update Relatório de Entrega de Atividades Extensionistas (2).docx
</commit_message>
<xml_diff>
--- a/Documentos/Relatório de Entrega de Atividades Extensionistas (2).docx
+++ b/Documentos/Relatório de Entrega de Atividades Extensionistas (2).docx
@@ -2116,6 +2116,84 @@
                 <w:szCs w:val="22"/>
               </w:rPr>
               <w:t>Anexos</w:t>
+            </w:r>
+          </w:p>
+          <w:p>
+            <w:pPr>
+              <w:pStyle w:val="Normal"/>
+              <w:widowControl w:val="false"/>
+              <w:spacing w:before="120" w:after="0"/>
+              <w:rPr>
+                <w:rFonts w:ascii="Calibri" w:hAnsi="Calibri" w:eastAsia="Arial" w:cs="Calibri"/>
+                <w:b/>
+                <w:b/>
+                <w:i/>
+                <w:i/>
+                <w:iCs/>
+                <w:sz w:val="22"/>
+                <w:szCs w:val="22"/>
+              </w:rPr>
+            </w:pPr>
+            <w:r>
+              <w:rPr>
+                <w:rFonts w:eastAsia="Arial" w:cs="Calibri" w:ascii="Calibri" w:hAnsi="Calibri"/>
+                <w:b/>
+                <w:sz w:val="22"/>
+                <w:szCs w:val="22"/>
+              </w:rPr>
+            </w:r>
+          </w:p>
+          <w:p>
+            <w:pPr>
+              <w:pStyle w:val="Normal"/>
+              <w:widowControl w:val="false"/>
+              <w:spacing w:before="120" w:after="0"/>
+              <w:rPr>
+                <w:rFonts w:ascii="Calibri" w:hAnsi="Calibri" w:eastAsia="Arial" w:cs="Calibri"/>
+                <w:b/>
+                <w:b/>
+                <w:i/>
+                <w:i/>
+                <w:iCs/>
+                <w:sz w:val="22"/>
+                <w:szCs w:val="22"/>
+              </w:rPr>
+            </w:pPr>
+            <w:r>
+              <w:rPr>
+                <w:rFonts w:eastAsia="Arial" w:cs="Calibri" w:ascii="Calibri" w:hAnsi="Calibri"/>
+                <w:b w:val="false"/>
+                <w:bCs w:val="false"/>
+                <w:i/>
+                <w:iCs/>
+                <w:sz w:val="22"/>
+                <w:szCs w:val="22"/>
+              </w:rPr>
+              <w:t>Download do APK:</w:t>
+            </w:r>
+            <w:r>
+              <w:rPr>
+                <w:rFonts w:eastAsia="Arial" w:cs="Calibri" w:ascii="Calibri" w:hAnsi="Calibri"/>
+                <w:b/>
+                <w:i/>
+                <w:iCs/>
+                <w:sz w:val="22"/>
+                <w:szCs w:val="22"/>
+              </w:rPr>
+              <w:br/>
+            </w:r>
+            <w:r>
+              <w:rPr>
+                <w:rFonts w:eastAsia="Arial" w:cs="Calibri" w:ascii="Calibri" w:hAnsi="Calibri"/>
+                <w:b w:val="false"/>
+                <w:bCs w:val="false"/>
+                <w:i w:val="false"/>
+                <w:iCs w:val="false"/>
+                <w:color w:val="3465A4"/>
+                <w:sz w:val="22"/>
+                <w:szCs w:val="22"/>
+              </w:rPr>
+              <w:t>https://bresodev.github.io/aprendIA/APK/aprendIA.apk</w:t>
             </w:r>
           </w:p>
           <w:p>

</xml_diff>